<commit_message>
2021-09-16 Added story point to User stories
</commit_message>
<xml_diff>
--- a/Documentation/Project Plan.docx
+++ b/Documentation/Project Plan.docx
@@ -2546,6 +2546,9 @@
       <w:r>
         <w:t>Story Points:</w:t>
       </w:r>
+      <w:r>
+        <w:t xml:space="preserve"> 8</w:t>
+      </w:r>
     </w:p>
     <w:p>
       <w:pPr>
@@ -2645,6 +2648,9 @@
       <w:r>
         <w:t>Story points:</w:t>
       </w:r>
+      <w:r>
+        <w:t xml:space="preserve"> 8</w:t>
+      </w:r>
     </w:p>
     <w:p>
       <w:pPr>
@@ -2906,6 +2912,9 @@
       <w:r>
         <w:t>:</w:t>
       </w:r>
+      <w:r>
+        <w:t xml:space="preserve">  7</w:t>
+      </w:r>
     </w:p>
     <w:p>
       <w:pPr>
@@ -3065,6 +3074,9 @@
       <w:r>
         <w:t>Story Points:</w:t>
       </w:r>
+      <w:r>
+        <w:t xml:space="preserve"> 5</w:t>
+      </w:r>
     </w:p>
     <w:p>
       <w:pPr>
@@ -3271,6 +3283,9 @@
       <w:r>
         <w:t>Story Points:</w:t>
       </w:r>
+      <w:r>
+        <w:t xml:space="preserve"> 8</w:t>
+      </w:r>
     </w:p>
     <w:p/>
     <w:p/>
@@ -3468,6 +3483,9 @@
       <w:r>
         <w:t>Story Points:</w:t>
       </w:r>
+      <w:r>
+        <w:t xml:space="preserve">  7</w:t>
+      </w:r>
     </w:p>
     <w:p>
       <w:pPr>
@@ -3587,6 +3605,9 @@
       <w:r>
         <w:t>Story Points:</w:t>
       </w:r>
+      <w:r>
+        <w:t xml:space="preserve"> 2</w:t>
+      </w:r>
     </w:p>
     <w:p>
       <w:pPr>
@@ -3672,6 +3693,9 @@
       <w:r>
         <w:t>Story Points:</w:t>
       </w:r>
+      <w:r>
+        <w:t xml:space="preserve"> 5</w:t>
+      </w:r>
     </w:p>
     <w:p>
       <w:pPr>
@@ -3748,6 +3772,9 @@
       </w:pPr>
       <w:r>
         <w:t>Story Points:</w:t>
+      </w:r>
+      <w:r>
+        <w:t xml:space="preserve"> 9</w:t>
       </w:r>
     </w:p>
     <w:p>
@@ -6887,6 +6914,7 @@
     <w:rsid w:val="0066524E"/>
     <w:rsid w:val="007D1115"/>
     <w:rsid w:val="007F7B92"/>
+    <w:rsid w:val="009106B4"/>
     <w:rsid w:val="00990672"/>
     <w:rsid w:val="0099447A"/>
     <w:rsid w:val="00B32185"/>

</xml_diff>